<commit_message>
resume updated with portfolio website
</commit_message>
<xml_diff>
--- a/Mohsin Khan CV - Online.docx
+++ b/Mohsin Khan CV - Online.docx
@@ -304,7 +304,7 @@
                   <w:color w:val="0000ff"/>
                   <w:rtl w:val="0"/>
                 </w:rPr>
-                <w:t xml:space="preserve">mohsinkhan26.hostingerapp.com</w:t>
+                <w:t xml:space="preserve">mohsinkhan26.github.io</w:t>
               </w:r>
             </w:hyperlink>
             <w:r>
@@ -1967,42 +1967,13 @@
             <w:r>
               <w:rPr>
                 <w:rFonts w:ascii="Times New Roman" w:cs="Times New Roman" w:eastAsia="Times New Roman" w:hAnsi="Times New Roman"/>
-                <w:sz w:val="24"/>
-                <w:szCs w:val="24"/>
-                <w:rtl w:val="0"/>
-              </w:rPr>
-              <w:t xml:space="preserve">In </w:t>
-            </w:r>
-            <w:r>
-              <w:rPr>
-                <w:rFonts w:ascii="Times New Roman" w:cs="Times New Roman" w:eastAsia="Times New Roman" w:hAnsi="Times New Roman"/>
                 <w:i w:val="1"/>
                 <w:sz w:val="24"/>
                 <w:szCs w:val="24"/>
-                <w:rtl w:val="0"/>
-              </w:rPr>
-              <w:t xml:space="preserve">“</w:t>
-            </w:r>
-            <w:r>
-              <w:rPr>
-                <w:rFonts w:ascii="Times New Roman" w:cs="Times New Roman" w:eastAsia="Times New Roman" w:hAnsi="Times New Roman"/>
-                <w:i w:val="1"/>
-                <w:sz w:val="24"/>
-                <w:szCs w:val="24"/>
                 <w:u w:val="single"/>
                 <w:rtl w:val="0"/>
               </w:rPr>
               <w:t xml:space="preserve">The University of Hong Kong</w:t>
-            </w:r>
-            <w:r>
-              <w:rPr>
-                <w:rFonts w:ascii="Times New Roman" w:cs="Times New Roman" w:eastAsia="Times New Roman" w:hAnsi="Times New Roman"/>
-                <w:i w:val="1"/>
-                <w:sz w:val="24"/>
-                <w:szCs w:val="24"/>
-                <w:rtl w:val="0"/>
-              </w:rPr>
-              <w:t xml:space="preserve">”</w:t>
             </w:r>
             <w:r>
               <w:rPr>
@@ -2178,69 +2149,18 @@
               <w:rPr>
                 <w:rFonts w:ascii="Times New Roman" w:cs="Times New Roman" w:eastAsia="Times New Roman" w:hAnsi="Times New Roman"/>
                 <w:b w:val="0"/>
-                <w:i w:val="0"/>
-                <w:smallCaps w:val="0"/>
-                <w:strike w:val="0"/>
-                <w:color w:val="000000"/>
-                <w:sz w:val="24"/>
-                <w:szCs w:val="24"/>
-                <w:u w:val="none"/>
-                <w:shd w:fill="auto" w:val="clear"/>
-                <w:vertAlign w:val="baseline"/>
-                <w:rtl w:val="0"/>
-              </w:rPr>
-              <w:t xml:space="preserve">In </w:t>
-            </w:r>
-            <w:r>
-              <w:rPr>
-                <w:rFonts w:ascii="Times New Roman" w:cs="Times New Roman" w:eastAsia="Times New Roman" w:hAnsi="Times New Roman"/>
-                <w:b w:val="0"/>
                 <w:i w:val="1"/>
                 <w:smallCaps w:val="0"/>
                 <w:strike w:val="0"/>
                 <w:color w:val="000000"/>
                 <w:sz w:val="24"/>
                 <w:szCs w:val="24"/>
-                <w:u w:val="none"/>
-                <w:shd w:fill="auto" w:val="clear"/>
-                <w:vertAlign w:val="baseline"/>
-                <w:rtl w:val="0"/>
-              </w:rPr>
-              <w:t xml:space="preserve">“</w:t>
-            </w:r>
-            <w:r>
-              <w:rPr>
-                <w:rFonts w:ascii="Times New Roman" w:cs="Times New Roman" w:eastAsia="Times New Roman" w:hAnsi="Times New Roman"/>
-                <w:b w:val="0"/>
-                <w:i w:val="1"/>
-                <w:smallCaps w:val="0"/>
-                <w:strike w:val="0"/>
-                <w:color w:val="000000"/>
-                <w:sz w:val="24"/>
-                <w:szCs w:val="24"/>
                 <w:u w:val="single"/>
                 <w:shd w:fill="auto" w:val="clear"/>
                 <w:vertAlign w:val="baseline"/>
                 <w:rtl w:val="0"/>
               </w:rPr>
               <w:t xml:space="preserve">FRAG Games</w:t>
-            </w:r>
-            <w:r>
-              <w:rPr>
-                <w:rFonts w:ascii="Times New Roman" w:cs="Times New Roman" w:eastAsia="Times New Roman" w:hAnsi="Times New Roman"/>
-                <w:b w:val="0"/>
-                <w:i w:val="1"/>
-                <w:smallCaps w:val="0"/>
-                <w:strike w:val="0"/>
-                <w:color w:val="000000"/>
-                <w:sz w:val="24"/>
-                <w:szCs w:val="24"/>
-                <w:u w:val="none"/>
-                <w:shd w:fill="auto" w:val="clear"/>
-                <w:vertAlign w:val="baseline"/>
-                <w:rtl w:val="0"/>
-              </w:rPr>
-              <w:t xml:space="preserve">”</w:t>
             </w:r>
             <w:r>
               <w:rPr>
@@ -2428,69 +2348,18 @@
               <w:rPr>
                 <w:rFonts w:ascii="Times New Roman" w:cs="Times New Roman" w:eastAsia="Times New Roman" w:hAnsi="Times New Roman"/>
                 <w:b w:val="0"/>
-                <w:i w:val="0"/>
-                <w:smallCaps w:val="0"/>
-                <w:strike w:val="0"/>
-                <w:color w:val="000000"/>
-                <w:sz w:val="24"/>
-                <w:szCs w:val="24"/>
-                <w:u w:val="none"/>
-                <w:shd w:fill="auto" w:val="clear"/>
-                <w:vertAlign w:val="baseline"/>
-                <w:rtl w:val="0"/>
-              </w:rPr>
-              <w:t xml:space="preserve">In </w:t>
-            </w:r>
-            <w:r>
-              <w:rPr>
-                <w:rFonts w:ascii="Times New Roman" w:cs="Times New Roman" w:eastAsia="Times New Roman" w:hAnsi="Times New Roman"/>
-                <w:b w:val="0"/>
                 <w:i w:val="1"/>
                 <w:smallCaps w:val="0"/>
                 <w:strike w:val="0"/>
                 <w:color w:val="000000"/>
                 <w:sz w:val="24"/>
                 <w:szCs w:val="24"/>
-                <w:u w:val="none"/>
-                <w:shd w:fill="auto" w:val="clear"/>
-                <w:vertAlign w:val="baseline"/>
-                <w:rtl w:val="0"/>
-              </w:rPr>
-              <w:t xml:space="preserve">“</w:t>
-            </w:r>
-            <w:r>
-              <w:rPr>
-                <w:rFonts w:ascii="Times New Roman" w:cs="Times New Roman" w:eastAsia="Times New Roman" w:hAnsi="Times New Roman"/>
-                <w:b w:val="0"/>
-                <w:i w:val="1"/>
-                <w:smallCaps w:val="0"/>
-                <w:strike w:val="0"/>
-                <w:color w:val="000000"/>
-                <w:sz w:val="24"/>
-                <w:szCs w:val="24"/>
                 <w:u w:val="single"/>
                 <w:shd w:fill="auto" w:val="clear"/>
                 <w:vertAlign w:val="baseline"/>
                 <w:rtl w:val="0"/>
               </w:rPr>
               <w:t xml:space="preserve">Sunstar Technology Group LLC</w:t>
-            </w:r>
-            <w:r>
-              <w:rPr>
-                <w:rFonts w:ascii="Times New Roman" w:cs="Times New Roman" w:eastAsia="Times New Roman" w:hAnsi="Times New Roman"/>
-                <w:b w:val="0"/>
-                <w:i w:val="1"/>
-                <w:smallCaps w:val="0"/>
-                <w:strike w:val="0"/>
-                <w:color w:val="000000"/>
-                <w:sz w:val="24"/>
-                <w:szCs w:val="24"/>
-                <w:u w:val="none"/>
-                <w:shd w:fill="auto" w:val="clear"/>
-                <w:vertAlign w:val="baseline"/>
-                <w:rtl w:val="0"/>
-              </w:rPr>
-              <w:t xml:space="preserve">”</w:t>
             </w:r>
             <w:r>
               <w:rPr>
@@ -2900,69 +2769,18 @@
               <w:rPr>
                 <w:rFonts w:ascii="Times New Roman" w:cs="Times New Roman" w:eastAsia="Times New Roman" w:hAnsi="Times New Roman"/>
                 <w:b w:val="0"/>
-                <w:i w:val="0"/>
-                <w:smallCaps w:val="0"/>
-                <w:strike w:val="0"/>
-                <w:color w:val="000000"/>
-                <w:sz w:val="24"/>
-                <w:szCs w:val="24"/>
-                <w:u w:val="none"/>
-                <w:shd w:fill="auto" w:val="clear"/>
-                <w:vertAlign w:val="baseline"/>
-                <w:rtl w:val="0"/>
-              </w:rPr>
-              <w:t xml:space="preserve">In </w:t>
-            </w:r>
-            <w:r>
-              <w:rPr>
-                <w:rFonts w:ascii="Times New Roman" w:cs="Times New Roman" w:eastAsia="Times New Roman" w:hAnsi="Times New Roman"/>
-                <w:b w:val="0"/>
                 <w:i w:val="1"/>
                 <w:smallCaps w:val="0"/>
                 <w:strike w:val="0"/>
                 <w:color w:val="000000"/>
                 <w:sz w:val="24"/>
                 <w:szCs w:val="24"/>
-                <w:u w:val="none"/>
-                <w:shd w:fill="auto" w:val="clear"/>
-                <w:vertAlign w:val="baseline"/>
-                <w:rtl w:val="0"/>
-              </w:rPr>
-              <w:t xml:space="preserve">“</w:t>
-            </w:r>
-            <w:r>
-              <w:rPr>
-                <w:rFonts w:ascii="Times New Roman" w:cs="Times New Roman" w:eastAsia="Times New Roman" w:hAnsi="Times New Roman"/>
-                <w:b w:val="0"/>
-                <w:i w:val="1"/>
-                <w:smallCaps w:val="0"/>
-                <w:strike w:val="0"/>
-                <w:color w:val="000000"/>
-                <w:sz w:val="24"/>
-                <w:szCs w:val="24"/>
                 <w:u w:val="single"/>
                 <w:shd w:fill="auto" w:val="clear"/>
                 <w:vertAlign w:val="baseline"/>
                 <w:rtl w:val="0"/>
               </w:rPr>
               <w:t xml:space="preserve">Jolta Technology</w:t>
-            </w:r>
-            <w:r>
-              <w:rPr>
-                <w:rFonts w:ascii="Times New Roman" w:cs="Times New Roman" w:eastAsia="Times New Roman" w:hAnsi="Times New Roman"/>
-                <w:b w:val="0"/>
-                <w:i w:val="1"/>
-                <w:smallCaps w:val="0"/>
-                <w:strike w:val="0"/>
-                <w:color w:val="000000"/>
-                <w:sz w:val="24"/>
-                <w:szCs w:val="24"/>
-                <w:u w:val="none"/>
-                <w:shd w:fill="auto" w:val="clear"/>
-                <w:vertAlign w:val="baseline"/>
-                <w:rtl w:val="0"/>
-              </w:rPr>
-              <w:t xml:space="preserve">”</w:t>
             </w:r>
             <w:r>
               <w:rPr>
@@ -3551,69 +3369,18 @@
               <w:rPr>
                 <w:rFonts w:ascii="Times New Roman" w:cs="Times New Roman" w:eastAsia="Times New Roman" w:hAnsi="Times New Roman"/>
                 <w:b w:val="0"/>
-                <w:i w:val="0"/>
-                <w:smallCaps w:val="0"/>
-                <w:strike w:val="0"/>
-                <w:color w:val="000000"/>
-                <w:sz w:val="24"/>
-                <w:szCs w:val="24"/>
-                <w:u w:val="none"/>
-                <w:shd w:fill="auto" w:val="clear"/>
-                <w:vertAlign w:val="baseline"/>
-                <w:rtl w:val="0"/>
-              </w:rPr>
-              <w:t xml:space="preserve">In </w:t>
-            </w:r>
-            <w:r>
-              <w:rPr>
-                <w:rFonts w:ascii="Times New Roman" w:cs="Times New Roman" w:eastAsia="Times New Roman" w:hAnsi="Times New Roman"/>
-                <w:b w:val="0"/>
                 <w:i w:val="1"/>
                 <w:smallCaps w:val="0"/>
                 <w:strike w:val="0"/>
                 <w:color w:val="000000"/>
                 <w:sz w:val="24"/>
                 <w:szCs w:val="24"/>
-                <w:u w:val="none"/>
-                <w:shd w:fill="auto" w:val="clear"/>
-                <w:vertAlign w:val="baseline"/>
-                <w:rtl w:val="0"/>
-              </w:rPr>
-              <w:t xml:space="preserve">“</w:t>
-            </w:r>
-            <w:r>
-              <w:rPr>
-                <w:rFonts w:ascii="Times New Roman" w:cs="Times New Roman" w:eastAsia="Times New Roman" w:hAnsi="Times New Roman"/>
-                <w:b w:val="0"/>
-                <w:i w:val="1"/>
-                <w:smallCaps w:val="0"/>
-                <w:strike w:val="0"/>
-                <w:color w:val="000000"/>
-                <w:sz w:val="24"/>
-                <w:szCs w:val="24"/>
                 <w:u w:val="single"/>
                 <w:shd w:fill="auto" w:val="clear"/>
                 <w:vertAlign w:val="baseline"/>
                 <w:rtl w:val="0"/>
               </w:rPr>
               <w:t xml:space="preserve">Jolta Technology</w:t>
-            </w:r>
-            <w:r>
-              <w:rPr>
-                <w:rFonts w:ascii="Times New Roman" w:cs="Times New Roman" w:eastAsia="Times New Roman" w:hAnsi="Times New Roman"/>
-                <w:b w:val="0"/>
-                <w:i w:val="1"/>
-                <w:smallCaps w:val="0"/>
-                <w:strike w:val="0"/>
-                <w:color w:val="000000"/>
-                <w:sz w:val="24"/>
-                <w:szCs w:val="24"/>
-                <w:u w:val="none"/>
-                <w:shd w:fill="auto" w:val="clear"/>
-                <w:vertAlign w:val="baseline"/>
-                <w:rtl w:val="0"/>
-              </w:rPr>
-              <w:t xml:space="preserve">”</w:t>
             </w:r>
             <w:r>
               <w:rPr>
@@ -4161,69 +3928,18 @@
               <w:rPr>
                 <w:rFonts w:ascii="Times New Roman" w:cs="Times New Roman" w:eastAsia="Times New Roman" w:hAnsi="Times New Roman"/>
                 <w:b w:val="0"/>
-                <w:i w:val="0"/>
-                <w:smallCaps w:val="0"/>
-                <w:strike w:val="0"/>
-                <w:color w:val="000000"/>
-                <w:sz w:val="24"/>
-                <w:szCs w:val="24"/>
-                <w:u w:val="none"/>
-                <w:shd w:fill="auto" w:val="clear"/>
-                <w:vertAlign w:val="baseline"/>
-                <w:rtl w:val="0"/>
-              </w:rPr>
-              <w:t xml:space="preserve">In </w:t>
-            </w:r>
-            <w:r>
-              <w:rPr>
-                <w:rFonts w:ascii="Times New Roman" w:cs="Times New Roman" w:eastAsia="Times New Roman" w:hAnsi="Times New Roman"/>
-                <w:b w:val="0"/>
                 <w:i w:val="1"/>
                 <w:smallCaps w:val="0"/>
                 <w:strike w:val="0"/>
                 <w:color w:val="000000"/>
                 <w:sz w:val="24"/>
                 <w:szCs w:val="24"/>
-                <w:u w:val="none"/>
-                <w:shd w:fill="auto" w:val="clear"/>
-                <w:vertAlign w:val="baseline"/>
-                <w:rtl w:val="0"/>
-              </w:rPr>
-              <w:t xml:space="preserve">“</w:t>
-            </w:r>
-            <w:r>
-              <w:rPr>
-                <w:rFonts w:ascii="Times New Roman" w:cs="Times New Roman" w:eastAsia="Times New Roman" w:hAnsi="Times New Roman"/>
-                <w:b w:val="0"/>
-                <w:i w:val="1"/>
-                <w:smallCaps w:val="0"/>
-                <w:strike w:val="0"/>
-                <w:color w:val="000000"/>
-                <w:sz w:val="24"/>
-                <w:szCs w:val="24"/>
                 <w:u w:val="single"/>
                 <w:shd w:fill="auto" w:val="clear"/>
                 <w:vertAlign w:val="baseline"/>
                 <w:rtl w:val="0"/>
               </w:rPr>
               <w:t xml:space="preserve">Jolta Technology</w:t>
-            </w:r>
-            <w:r>
-              <w:rPr>
-                <w:rFonts w:ascii="Times New Roman" w:cs="Times New Roman" w:eastAsia="Times New Roman" w:hAnsi="Times New Roman"/>
-                <w:b w:val="0"/>
-                <w:i w:val="1"/>
-                <w:smallCaps w:val="0"/>
-                <w:strike w:val="0"/>
-                <w:color w:val="000000"/>
-                <w:sz w:val="24"/>
-                <w:szCs w:val="24"/>
-                <w:u w:val="none"/>
-                <w:shd w:fill="auto" w:val="clear"/>
-                <w:vertAlign w:val="baseline"/>
-                <w:rtl w:val="0"/>
-              </w:rPr>
-              <w:t xml:space="preserve">”</w:t>
             </w:r>
             <w:r>
               <w:rPr>
@@ -4369,69 +4085,18 @@
               <w:rPr>
                 <w:rFonts w:ascii="Times New Roman" w:cs="Times New Roman" w:eastAsia="Times New Roman" w:hAnsi="Times New Roman"/>
                 <w:b w:val="0"/>
-                <w:i w:val="0"/>
-                <w:smallCaps w:val="0"/>
-                <w:strike w:val="0"/>
-                <w:color w:val="000000"/>
-                <w:sz w:val="24"/>
-                <w:szCs w:val="24"/>
-                <w:u w:val="none"/>
-                <w:shd w:fill="auto" w:val="clear"/>
-                <w:vertAlign w:val="baseline"/>
-                <w:rtl w:val="0"/>
-              </w:rPr>
-              <w:t xml:space="preserve">In </w:t>
-            </w:r>
-            <w:r>
-              <w:rPr>
-                <w:rFonts w:ascii="Times New Roman" w:cs="Times New Roman" w:eastAsia="Times New Roman" w:hAnsi="Times New Roman"/>
-                <w:b w:val="0"/>
                 <w:i w:val="1"/>
                 <w:smallCaps w:val="0"/>
                 <w:strike w:val="0"/>
                 <w:color w:val="000000"/>
                 <w:sz w:val="24"/>
                 <w:szCs w:val="24"/>
-                <w:u w:val="none"/>
-                <w:shd w:fill="auto" w:val="clear"/>
-                <w:vertAlign w:val="baseline"/>
-                <w:rtl w:val="0"/>
-              </w:rPr>
-              <w:t xml:space="preserve">“</w:t>
-            </w:r>
-            <w:r>
-              <w:rPr>
-                <w:rFonts w:ascii="Times New Roman" w:cs="Times New Roman" w:eastAsia="Times New Roman" w:hAnsi="Times New Roman"/>
-                <w:b w:val="0"/>
-                <w:i w:val="1"/>
-                <w:smallCaps w:val="0"/>
-                <w:strike w:val="0"/>
-                <w:color w:val="000000"/>
-                <w:sz w:val="24"/>
-                <w:szCs w:val="24"/>
                 <w:u w:val="single"/>
                 <w:shd w:fill="auto" w:val="clear"/>
                 <w:vertAlign w:val="baseline"/>
                 <w:rtl w:val="0"/>
               </w:rPr>
               <w:t xml:space="preserve">Apponative</w:t>
-            </w:r>
-            <w:r>
-              <w:rPr>
-                <w:rFonts w:ascii="Times New Roman" w:cs="Times New Roman" w:eastAsia="Times New Roman" w:hAnsi="Times New Roman"/>
-                <w:b w:val="0"/>
-                <w:i w:val="1"/>
-                <w:smallCaps w:val="0"/>
-                <w:strike w:val="0"/>
-                <w:color w:val="000000"/>
-                <w:sz w:val="24"/>
-                <w:szCs w:val="24"/>
-                <w:u w:val="none"/>
-                <w:shd w:fill="auto" w:val="clear"/>
-                <w:vertAlign w:val="baseline"/>
-                <w:rtl w:val="0"/>
-              </w:rPr>
-              <w:t xml:space="preserve">”</w:t>
             </w:r>
             <w:r>
               <w:rPr>
@@ -4684,42 +4349,13 @@
             <w:r>
               <w:rPr>
                 <w:rFonts w:ascii="Times New Roman" w:cs="Times New Roman" w:eastAsia="Times New Roman" w:hAnsi="Times New Roman"/>
-                <w:sz w:val="24"/>
-                <w:szCs w:val="24"/>
-                <w:rtl w:val="0"/>
-              </w:rPr>
-              <w:t xml:space="preserve">In </w:t>
-            </w:r>
-            <w:r>
-              <w:rPr>
-                <w:rFonts w:ascii="Times New Roman" w:cs="Times New Roman" w:eastAsia="Times New Roman" w:hAnsi="Times New Roman"/>
                 <w:i w:val="1"/>
                 <w:sz w:val="24"/>
                 <w:szCs w:val="24"/>
-                <w:rtl w:val="0"/>
-              </w:rPr>
-              <w:t xml:space="preserve">“</w:t>
-            </w:r>
-            <w:r>
-              <w:rPr>
-                <w:rFonts w:ascii="Times New Roman" w:cs="Times New Roman" w:eastAsia="Times New Roman" w:hAnsi="Times New Roman"/>
-                <w:i w:val="1"/>
-                <w:sz w:val="24"/>
-                <w:szCs w:val="24"/>
                 <w:u w:val="single"/>
                 <w:rtl w:val="0"/>
               </w:rPr>
               <w:t xml:space="preserve">Lahore University of Management Sciences</w:t>
-            </w:r>
-            <w:r>
-              <w:rPr>
-                <w:rFonts w:ascii="Times New Roman" w:cs="Times New Roman" w:eastAsia="Times New Roman" w:hAnsi="Times New Roman"/>
-                <w:i w:val="1"/>
-                <w:sz w:val="24"/>
-                <w:szCs w:val="24"/>
-                <w:rtl w:val="0"/>
-              </w:rPr>
-              <w:t xml:space="preserve">”</w:t>
             </w:r>
             <w:r>
               <w:rPr>
@@ -4810,42 +4446,13 @@
             <w:r>
               <w:rPr>
                 <w:rFonts w:ascii="Times New Roman" w:cs="Times New Roman" w:eastAsia="Times New Roman" w:hAnsi="Times New Roman"/>
-                <w:sz w:val="24"/>
-                <w:szCs w:val="24"/>
-                <w:rtl w:val="0"/>
-              </w:rPr>
-              <w:t xml:space="preserve">In </w:t>
-            </w:r>
-            <w:r>
-              <w:rPr>
-                <w:rFonts w:ascii="Times New Roman" w:cs="Times New Roman" w:eastAsia="Times New Roman" w:hAnsi="Times New Roman"/>
                 <w:i w:val="1"/>
                 <w:sz w:val="24"/>
                 <w:szCs w:val="24"/>
-                <w:rtl w:val="0"/>
-              </w:rPr>
-              <w:t xml:space="preserve">“</w:t>
-            </w:r>
-            <w:r>
-              <w:rPr>
-                <w:rFonts w:ascii="Times New Roman" w:cs="Times New Roman" w:eastAsia="Times New Roman" w:hAnsi="Times New Roman"/>
-                <w:i w:val="1"/>
-                <w:sz w:val="24"/>
-                <w:szCs w:val="24"/>
                 <w:u w:val="single"/>
                 <w:rtl w:val="0"/>
               </w:rPr>
               <w:t xml:space="preserve">R&amp;D Sol.</w:t>
-            </w:r>
-            <w:r>
-              <w:rPr>
-                <w:rFonts w:ascii="Times New Roman" w:cs="Times New Roman" w:eastAsia="Times New Roman" w:hAnsi="Times New Roman"/>
-                <w:i w:val="1"/>
-                <w:sz w:val="24"/>
-                <w:szCs w:val="24"/>
-                <w:rtl w:val="0"/>
-              </w:rPr>
-              <w:t xml:space="preserve">”</w:t>
             </w:r>
             <w:r>
               <w:rPr>
@@ -4917,7 +4524,7 @@
                 <w:szCs w:val="24"/>
                 <w:rtl w:val="0"/>
               </w:rPr>
-              <w:t xml:space="preserve">Worked on .Net Application of Payroll which is deployed in various giants of market.</w:t>
+              <w:t xml:space="preserve">Worked on .Net Application of Payroll which is deployed in various giants of the market.</w:t>
             </w:r>
           </w:p>
           <w:p>
@@ -7056,7 +6663,7 @@
     </w:p>
     <w:sectPr>
       <w:footerReference r:id="rId27" w:type="default"/>
-      <w:pgSz w:h="16838" w:w="11906"/>
+      <w:pgSz w:h="16838" w:w="11906" w:orient="portrait"/>
       <w:pgMar w:bottom="1440" w:top="1152" w:left="1440" w:right="1440" w:header="0" w:footer="720"/>
       <w:pgNumType w:start="1"/>
     </w:sectPr>

</xml_diff>